<commit_message>
Update Projects and format
</commit_message>
<xml_diff>
--- a/Cory-Dominguez.docx
+++ b/Cory-Dominguez.docx
@@ -1,6 +1,6 @@
 
 <file path=word/document.xml><?xml version="1.0" encoding="utf-8"?>
-<w:document xmlns:w="http://schemas.openxmlformats.org/wordprocessingml/2006/main" xmlns:m="http://schemas.openxmlformats.org/officeDocument/2006/math" xmlns:r="http://schemas.openxmlformats.org/officeDocument/2006/relationships" xmlns:w14="http://schemas.microsoft.com/office/word/2010/wordml" xmlns:wp="http://schemas.openxmlformats.org/drawingml/2006/wordprocessingDrawing" xmlns:a="http://schemas.openxmlformats.org/drawingml/2006/main" xmlns:wp14="http://schemas.microsoft.com/office/word/2010/wordprocessingDrawing" xmlns:w15="http://schemas.microsoft.com/office/word/2012/wordml" xmlns:mc="http://schemas.openxmlformats.org/markup-compatibility/2006" xmlns:sl="http://schemas.openxmlformats.org/schemaLibrary/2006/main" xmlns:wne="http://schemas.microsoft.com/office/word/2006/wordml" xmlns:c="http://schemas.openxmlformats.org/drawingml/2006/chart" xmlns:cdr="http://schemas.openxmlformats.org/drawingml/2006/chartDrawing" xmlns:c14="http://schemas.microsoft.com/office/drawing/2007/8/2/chart" xmlns:dgm="http://schemas.openxmlformats.org/drawingml/2006/diagram" xmlns:pic="http://schemas.openxmlformats.org/drawingml/2006/picture" xmlns:xdr="http://schemas.openxmlformats.org/drawingml/2006/spreadsheetDrawing" xmlns:dsp="http://schemas.microsoft.com/office/drawing/2008/diagram" xmlns:v="urn:schemas-microsoft-com:vml" xmlns:o="urn:schemas-microsoft-com:office:office" xmlns:xvml="urn:schemas-microsoft-com:office:excel" xmlns:w10="urn:schemas-microsoft-com:office:word" xmlns:pvml="urn:schemas-microsoft-com:office:powerpoint" xmlns:cppr="http://schemas.microsoft.com/office/2006/coverPageProps" xmlns:odx="http://opendope.org/xpaths" xmlns:odc="http://opendope.org/conditions" xmlns:odq="http://opendope.org/questions" xmlns:oda="http://opendope.org/answers" xmlns:odi="http://opendope.org/components" xmlns:odgm="http://opendope.org/SmartArt/DataHierarchy" xmlns:b="http://schemas.openxmlformats.org/officeDocument/2006/bibliography" xmlns:w16se="http://schemas.microsoft.com/office/word/2015/wordml/symex" xmlns:w16cid="http://schemas.microsoft.com/office/word/2016/wordml/cid" xmlns:wetp="http://schemas.microsoft.com/office/webextensions/taskpanes/2010/11" xmlns:we="http://schemas.microsoft.com/office/webextensions/webextension/2010/11" xmlns:comp="http://schemas.openxmlformats.org/drawingml/2006/compatibility" xmlns:lc="http://schemas.openxmlformats.org/drawingml/2006/lockedCanvas">
+<w:document xmlns:w="http://schemas.openxmlformats.org/wordprocessingml/2006/main" xmlns:m="http://schemas.openxmlformats.org/officeDocument/2006/math" xmlns:r="http://schemas.openxmlformats.org/officeDocument/2006/relationships" xmlns:w14="http://schemas.microsoft.com/office/word/2010/wordml" xmlns:wp="http://schemas.openxmlformats.org/drawingml/2006/wordprocessingDrawing" xmlns:a="http://schemas.openxmlformats.org/drawingml/2006/main" xmlns:wp14="http://schemas.microsoft.com/office/word/2010/wordprocessingDrawing" xmlns:w15="http://schemas.microsoft.com/office/word/2012/wordml" xmlns:mc="http://schemas.openxmlformats.org/markup-compatibility/2006" xmlns:sl="http://schemas.openxmlformats.org/schemaLibrary/2006/main" xmlns:wne="http://schemas.microsoft.com/office/word/2006/wordml" xmlns:c="http://schemas.openxmlformats.org/drawingml/2006/chart" xmlns:cdr="http://schemas.openxmlformats.org/drawingml/2006/chartDrawing" xmlns:c14="http://schemas.microsoft.com/office/drawing/2007/8/2/chart" xmlns:dgm="http://schemas.openxmlformats.org/drawingml/2006/diagram" xmlns:pic="http://schemas.openxmlformats.org/drawingml/2006/picture" xmlns:xdr="http://schemas.openxmlformats.org/drawingml/2006/spreadsheetDrawing" xmlns:dsp="http://schemas.microsoft.com/office/drawing/2008/diagram" xmlns:xvml="urn:schemas-microsoft-com:office:excel" xmlns:o="urn:schemas-microsoft-com:office:office" xmlns:v="urn:schemas-microsoft-com:vml" xmlns:w10="urn:schemas-microsoft-com:office:word" xmlns:pvml="urn:schemas-microsoft-com:office:powerpoint" xmlns:cppr="http://schemas.microsoft.com/office/2006/coverPageProps" xmlns:odx="http://opendope.org/xpaths" xmlns:odc="http://opendope.org/conditions" xmlns:odq="http://opendope.org/questions" xmlns:oda="http://opendope.org/answers" xmlns:odi="http://opendope.org/components" xmlns:odgm="http://opendope.org/SmartArt/DataHierarchy" xmlns:b="http://schemas.openxmlformats.org/officeDocument/2006/bibliography" xmlns:w16se="http://schemas.microsoft.com/office/word/2015/wordml/symex" xmlns:w16cid="http://schemas.microsoft.com/office/word/2016/wordml/cid" xmlns:wetp="http://schemas.microsoft.com/office/webextensions/taskpanes/2010/11" xmlns:we="http://schemas.microsoft.com/office/webextensions/webextension/2010/11" xmlns:comp="http://schemas.openxmlformats.org/drawingml/2006/compatibility" xmlns:lc="http://schemas.openxmlformats.org/drawingml/2006/lockedCanvas">
   <w:body>
     <w:p>
       <w:pPr>
@@ -34,6 +34,29 @@
         <w:t xml:space="preserve">347-725-0527 | me@c11z.com | </w:t>
       </w:r>
       <w:hyperlink r:id="rId5">
+        <w:r>
+          <w:rPr>
+            <w:rFonts w:ascii="Cambria" w:hAnsi="Cambria"/>
+            <w:b w:val="false"/>
+            <w:i w:val="false"/>
+            <w:color w:val="0000ff"/>
+            <w:sz w:val="22"/>
+            <w:u w:val="single"/>
+          </w:rPr>
+          <w:t>blog.c11z.com</w:t>
+        </w:r>
+      </w:hyperlink>
+      <w:r>
+        <w:rPr>
+          <w:rFonts w:ascii="Cambria" w:hAnsi="Cambria"/>
+          <w:b w:val="false"/>
+          <w:i w:val="false"/>
+          <w:color w:val="000000"/>
+          <w:sz w:val="22"/>
+        </w:rPr>
+        <w:t xml:space="preserve"> | </w:t>
+      </w:r>
+      <w:hyperlink r:id="rId6">
         <w:r>
           <w:rPr>
             <w:rFonts w:ascii="Cambria" w:hAnsi="Cambria"/>
@@ -56,7 +79,7 @@
         </w:rPr>
         <w:t xml:space="preserve"> | </w:t>
       </w:r>
-      <w:hyperlink r:id="rId6">
+      <w:hyperlink r:id="rId7">
         <w:r>
           <w:rPr>
             <w:rFonts w:ascii="Cambria" w:hAnsi="Cambria"/>
@@ -72,6 +95,21 @@
     </w:p>
     <w:p>
       <w:pPr>
+        <w:pStyle w:val="Heading1"/>
+        <w:spacing w:after="0"/>
+        <w:ind w:left="120"/>
+        <w:jc w:val="left"/>
+      </w:pPr>
+      <w:r>
+        <w:rPr>
+          <w:rFonts w:ascii="Cambria" w:hAnsi="Cambria"/>
+          <w:color w:val="000000"/>
+        </w:rPr>
+        <w:t>Experience</w:t>
+      </w:r>
+    </w:p>
+    <w:p>
+      <w:pPr>
         <w:pStyle w:val="Heading2"/>
         <w:spacing w:after="0"/>
         <w:ind w:left="120"/>
@@ -82,44 +120,14 @@
           <w:rFonts w:ascii="Cambria" w:hAnsi="Cambria"/>
           <w:color w:val="000000"/>
         </w:rPr>
-        <w:t>Experience</w:t>
-      </w:r>
-    </w:p>
-    <w:p>
-      <w:pPr>
-        <w:spacing w:after="0"/>
-        <w:ind w:left="120"/>
-        <w:jc w:val="left"/>
-      </w:pPr>
-      <w:r>
-        <w:rPr>
-          <w:rFonts w:ascii="Cambria" w:hAnsi="Cambria"/>
-          <w:b/>
-          <w:i w:val="false"/>
-          <w:color w:val="000000"/>
-          <w:sz w:val="22"/>
-        </w:rPr>
         <w:t xml:space="preserve">Software Engineer, </w:t>
       </w:r>
-      <w:hyperlink r:id="rId7">
+      <w:hyperlink r:id="rId8">
         <w:r>
           <w:rPr>
             <w:rFonts w:ascii="Cambria" w:hAnsi="Cambria"/>
-            <w:b w:val="false"/>
-            <w:i w:val="false"/>
             <w:color w:val="0000ff"/>
-            <w:sz w:val="22"/>
             <w:u w:val="single"/>
-          </w:rPr>
-          <w:t/>
-        </w:r>
-        <w:r>
-          <w:rPr>
-            <w:rFonts w:ascii="Cambria" w:hAnsi="Cambria"/>
-            <w:b/>
-            <w:i w:val="false"/>
-            <w:color w:val="0000ff"/>
-            <w:sz w:val="22"/>
           </w:rPr>
           <w:t>Chartboost</w:t>
         </w:r>
@@ -127,8 +135,32 @@
       <w:r>
         <w:rPr>
           <w:rFonts w:ascii="Cambria" w:hAnsi="Cambria"/>
-          <w:b w:val="false"/>
-          <w:i w:val="false"/>
+          <w:color w:val="000000"/>
+        </w:rPr>
+        <w:t> </w:t>
+      </w:r>
+    </w:p>
+    <w:p>
+      <w:pPr>
+        <w:spacing w:after="0"/>
+        <w:ind w:left="120"/>
+        <w:jc w:val="left"/>
+      </w:pPr>
+      <w:r>
+        <w:rPr>
+          <w:rFonts w:ascii="Cambria" w:hAnsi="Cambria"/>
+          <w:b w:val="false"/>
+          <w:i/>
+          <w:color w:val="000000"/>
+          <w:sz w:val="22"/>
+        </w:rPr>
+        <w:t>San Francisco, CA</w:t>
+      </w:r>
+      <w:r>
+        <w:rPr>
+          <w:rFonts w:ascii="Cambria" w:hAnsi="Cambria"/>
+          <w:b w:val="false"/>
+          <w:i/>
           <w:color w:val="000000"/>
           <w:sz w:val="22"/>
         </w:rPr>
@@ -142,27 +174,7 @@
           <w:color w:val="000000"/>
           <w:sz w:val="22"/>
         </w:rPr>
-        <w:t>San Francisco, CA</w:t>
-      </w:r>
-      <w:r>
-        <w:rPr>
-          <w:rFonts w:ascii="Cambria" w:hAnsi="Cambria"/>
-          <w:b w:val="false"/>
-          <w:i/>
-          <w:color w:val="000000"/>
-          <w:sz w:val="22"/>
-        </w:rPr>
-        <w:t xml:space="preserve"> </w:t>
-      </w:r>
-      <w:r>
-        <w:rPr>
-          <w:rFonts w:ascii="Cambria" w:hAnsi="Cambria"/>
-          <w:b w:val="false"/>
-          <w:i/>
-          <w:color w:val="000000"/>
-          <w:sz w:val="22"/>
-        </w:rPr>
-        <w:t>-</w:t>
+        <w:t>—</w:t>
       </w:r>
       <w:r>
         <w:rPr>
@@ -173,6 +185,16 @@
           <w:sz w:val="22"/>
         </w:rPr>
         <w:t xml:space="preserve"> 2015-06 to present</w:t>
+      </w:r>
+      <w:r>
+        <w:rPr>
+          <w:rFonts w:ascii="Cambria" w:hAnsi="Cambria"/>
+          <w:b w:val="false"/>
+          <w:i w:val="false"/>
+          <w:color w:val="000000"/>
+          <w:sz w:val="22"/>
+        </w:rPr>
+        <w:t> </w:t>
       </w:r>
     </w:p>
     <w:p>
@@ -274,124 +296,15 @@
     </w:p>
     <w:p>
       <w:pPr>
-        <w:spacing w:after="0"/>
-        <w:ind w:left="120"/>
-        <w:jc w:val="left"/>
-      </w:pPr>
-      <w:r>
-        <w:rPr>
-          <w:rFonts w:ascii="Cambria" w:hAnsi="Cambria"/>
-          <w:b/>
-          <w:i w:val="false"/>
-          <w:color w:val="000000"/>
-          <w:sz w:val="22"/>
-        </w:rPr>
-        <w:t xml:space="preserve">Alumnus, </w:t>
-      </w:r>
-      <w:hyperlink r:id="rId8">
-        <w:r>
-          <w:rPr>
-            <w:rFonts w:ascii="Cambria" w:hAnsi="Cambria"/>
-            <w:b w:val="false"/>
-            <w:i w:val="false"/>
-            <w:color w:val="0000ff"/>
-            <w:sz w:val="22"/>
-            <w:u w:val="single"/>
-          </w:rPr>
-          <w:t/>
-        </w:r>
-        <w:r>
-          <w:rPr>
-            <w:rFonts w:ascii="Cambria" w:hAnsi="Cambria"/>
-            <w:b/>
-            <w:i w:val="false"/>
-            <w:color w:val="0000ff"/>
-            <w:sz w:val="22"/>
-          </w:rPr>
-          <w:t>Recurse Center</w:t>
-        </w:r>
-      </w:hyperlink>
-      <w:r>
-        <w:rPr>
-          <w:rFonts w:ascii="Cambria" w:hAnsi="Cambria"/>
-          <w:b w:val="false"/>
-          <w:i w:val="false"/>
-          <w:color w:val="000000"/>
-          <w:sz w:val="22"/>
-        </w:rPr>
-        <w:t xml:space="preserve"> </w:t>
-      </w:r>
-      <w:r>
-        <w:rPr>
-          <w:rFonts w:ascii="Cambria" w:hAnsi="Cambria"/>
-          <w:b w:val="false"/>
-          <w:i/>
-          <w:color w:val="000000"/>
-          <w:sz w:val="22"/>
-        </w:rPr>
-        <w:t>Manhattan, NY</w:t>
-      </w:r>
-      <w:r>
-        <w:rPr>
-          <w:rFonts w:ascii="Cambria" w:hAnsi="Cambria"/>
-          <w:b w:val="false"/>
-          <w:i/>
-          <w:color w:val="000000"/>
-          <w:sz w:val="22"/>
-        </w:rPr>
-        <w:t xml:space="preserve"> </w:t>
-      </w:r>
-      <w:r>
-        <w:rPr>
-          <w:rFonts w:ascii="Cambria" w:hAnsi="Cambria"/>
-          <w:b w:val="false"/>
-          <w:i/>
-          <w:color w:val="000000"/>
-          <w:sz w:val="22"/>
-        </w:rPr>
-        <w:t>-</w:t>
-      </w:r>
-      <w:r>
-        <w:rPr>
-          <w:rFonts w:ascii="Cambria" w:hAnsi="Cambria"/>
-          <w:b w:val="false"/>
-          <w:i/>
-          <w:color w:val="000000"/>
-          <w:sz w:val="22"/>
-        </w:rPr>
-        <w:t xml:space="preserve"> 2015-02 to 2015-05</w:t>
-      </w:r>
-    </w:p>
-    <w:p>
-      <w:pPr>
-        <w:spacing w:after="0"/>
-        <w:ind w:left="120"/>
-        <w:jc w:val="left"/>
-      </w:pPr>
-      <w:r>
-        <w:rPr>
-          <w:rFonts w:ascii="Cambria" w:hAnsi="Cambria"/>
-          <w:b w:val="false"/>
-          <w:i w:val="false"/>
-          <w:color w:val="000000"/>
-          <w:sz w:val="22"/>
-        </w:rPr>
-        <w:t>A self-directed educational retreat for software developers. While there I started my favorite side project Comic Gator, powered up on Scala, and explored the beauty and quirkiness that is PostgreSQL.</w:t>
-      </w:r>
-    </w:p>
-    <w:p>
-      <w:pPr>
-        <w:spacing w:after="0"/>
-        <w:ind w:left="120"/>
-        <w:jc w:val="left"/>
-      </w:pPr>
-      <w:r>
-        <w:rPr>
-          <w:rFonts w:ascii="Cambria" w:hAnsi="Cambria"/>
-          <w:b/>
-          <w:i w:val="false"/>
-          <w:color w:val="000000"/>
-          <w:sz w:val="22"/>
+        <w:pStyle w:val="Heading2"/>
+        <w:spacing w:after="0"/>
+        <w:ind w:left="120"/>
+        <w:jc w:val="left"/>
+      </w:pPr>
+      <w:r>
+        <w:rPr>
+          <w:rFonts w:ascii="Cambria" w:hAnsi="Cambria"/>
+          <w:color w:val="000000"/>
         </w:rPr>
         <w:t xml:space="preserve">Software Engineer, </w:t>
       </w:r>
@@ -399,30 +312,34 @@
         <w:r>
           <w:rPr>
             <w:rFonts w:ascii="Cambria" w:hAnsi="Cambria"/>
-            <w:b w:val="false"/>
-            <w:i w:val="false"/>
             <w:color w:val="0000ff"/>
-            <w:sz w:val="22"/>
             <w:u w:val="single"/>
-          </w:rPr>
-          <w:t/>
-        </w:r>
-        <w:r>
-          <w:rPr>
-            <w:rFonts w:ascii="Cambria" w:hAnsi="Cambria"/>
-            <w:b/>
-            <w:i w:val="false"/>
-            <w:color w:val="0000ff"/>
-            <w:sz w:val="22"/>
           </w:rPr>
           <w:t>Yahoo</w:t>
         </w:r>
       </w:hyperlink>
-      <w:r>
-        <w:rPr>
-          <w:rFonts w:ascii="Cambria" w:hAnsi="Cambria"/>
-          <w:b w:val="false"/>
-          <w:i w:val="false"/>
+    </w:p>
+    <w:p>
+      <w:pPr>
+        <w:spacing w:after="0"/>
+        <w:ind w:left="120"/>
+        <w:jc w:val="left"/>
+      </w:pPr>
+      <w:r>
+        <w:rPr>
+          <w:rFonts w:ascii="Cambria" w:hAnsi="Cambria"/>
+          <w:b w:val="false"/>
+          <w:i/>
+          <w:color w:val="000000"/>
+          <w:sz w:val="22"/>
+        </w:rPr>
+        <w:t>Sunnyvale, CA</w:t>
+      </w:r>
+      <w:r>
+        <w:rPr>
+          <w:rFonts w:ascii="Cambria" w:hAnsi="Cambria"/>
+          <w:b w:val="false"/>
+          <w:i/>
           <w:color w:val="000000"/>
           <w:sz w:val="22"/>
         </w:rPr>
@@ -436,7 +353,76 @@
           <w:color w:val="000000"/>
           <w:sz w:val="22"/>
         </w:rPr>
-        <w:t>Sunnyvale, CA</w:t>
+        <w:t>—</w:t>
+      </w:r>
+      <w:r>
+        <w:rPr>
+          <w:rFonts w:ascii="Cambria" w:hAnsi="Cambria"/>
+          <w:b w:val="false"/>
+          <w:i/>
+          <w:color w:val="000000"/>
+          <w:sz w:val="22"/>
+        </w:rPr>
+        <w:t xml:space="preserve"> 2013-08 to 2014-11</w:t>
+      </w:r>
+      <w:r>
+        <w:rPr>
+          <w:rFonts w:ascii="Cambria" w:hAnsi="Cambria"/>
+          <w:b w:val="false"/>
+          <w:i w:val="false"/>
+          <w:color w:val="000000"/>
+          <w:sz w:val="22"/>
+        </w:rPr>
+        <w:t> </w:t>
+      </w:r>
+    </w:p>
+    <w:p>
+      <w:pPr>
+        <w:spacing w:after="0"/>
+        <w:ind w:left="120"/>
+        <w:jc w:val="left"/>
+      </w:pPr>
+      <w:r>
+        <w:rPr>
+          <w:rFonts w:ascii="Cambria" w:hAnsi="Cambria"/>
+          <w:b w:val="false"/>
+          <w:i w:val="false"/>
+          <w:color w:val="000000"/>
+          <w:sz w:val="22"/>
+        </w:rPr>
+        <w:t>Yahoo acquired Lexity and rebranded Commerce Central. I focused on scaling the extraction service. We also implemented a colocation of our infrastructure using Percona cluster to maintain consistency between MySQL masters.</w:t>
+      </w:r>
+    </w:p>
+    <w:p>
+      <w:pPr>
+        <w:pStyle w:val="Heading2"/>
+        <w:spacing w:after="0"/>
+        <w:ind w:left="120"/>
+        <w:jc w:val="left"/>
+      </w:pPr>
+      <w:r>
+        <w:rPr>
+          <w:rFonts w:ascii="Cambria" w:hAnsi="Cambria"/>
+          <w:color w:val="000000"/>
+        </w:rPr>
+        <w:t>Software Engineer, Lexity</w:t>
+      </w:r>
+    </w:p>
+    <w:p>
+      <w:pPr>
+        <w:spacing w:after="0"/>
+        <w:ind w:left="120"/>
+        <w:jc w:val="left"/>
+      </w:pPr>
+      <w:r>
+        <w:rPr>
+          <w:rFonts w:ascii="Cambria" w:hAnsi="Cambria"/>
+          <w:b w:val="false"/>
+          <w:i/>
+          <w:color w:val="000000"/>
+          <w:sz w:val="22"/>
+        </w:rPr>
+        <w:t>Mountain View, CA</w:t>
       </w:r>
       <w:r>
         <w:rPr>
@@ -456,91 +442,7 @@
           <w:color w:val="000000"/>
           <w:sz w:val="22"/>
         </w:rPr>
-        <w:t>-</w:t>
-      </w:r>
-      <w:r>
-        <w:rPr>
-          <w:rFonts w:ascii="Cambria" w:hAnsi="Cambria"/>
-          <w:b w:val="false"/>
-          <w:i/>
-          <w:color w:val="000000"/>
-          <w:sz w:val="22"/>
-        </w:rPr>
-        <w:t xml:space="preserve"> 2013-08 to 2014-11</w:t>
-      </w:r>
-    </w:p>
-    <w:p>
-      <w:pPr>
-        <w:spacing w:after="0"/>
-        <w:ind w:left="120"/>
-        <w:jc w:val="left"/>
-      </w:pPr>
-      <w:r>
-        <w:rPr>
-          <w:rFonts w:ascii="Cambria" w:hAnsi="Cambria"/>
-          <w:b w:val="false"/>
-          <w:i w:val="false"/>
-          <w:color w:val="000000"/>
-          <w:sz w:val="22"/>
-        </w:rPr>
-        <w:t>Acquired Lexity and rebranded Commerce Central. I focused on scaling the extraction service. We also implemented a colocation of our infrastructure using Percona cluster to maintain consistency between MySQL masters.</w:t>
-      </w:r>
-    </w:p>
-    <w:p>
-      <w:pPr>
-        <w:spacing w:after="0"/>
-        <w:ind w:left="120"/>
-        <w:jc w:val="left"/>
-      </w:pPr>
-      <w:r>
-        <w:rPr>
-          <w:rFonts w:ascii="Cambria" w:hAnsi="Cambria"/>
-          <w:b/>
-          <w:i w:val="false"/>
-          <w:color w:val="000000"/>
-          <w:sz w:val="22"/>
-        </w:rPr>
-        <w:t>Software Engineer, Lexity</w:t>
-      </w:r>
-      <w:r>
-        <w:rPr>
-          <w:rFonts w:ascii="Cambria" w:hAnsi="Cambria"/>
-          <w:b w:val="false"/>
-          <w:i w:val="false"/>
-          <w:color w:val="000000"/>
-          <w:sz w:val="22"/>
-        </w:rPr>
-        <w:t xml:space="preserve"> </w:t>
-      </w:r>
-      <w:r>
-        <w:rPr>
-          <w:rFonts w:ascii="Cambria" w:hAnsi="Cambria"/>
-          <w:b w:val="false"/>
-          <w:i/>
-          <w:color w:val="000000"/>
-          <w:sz w:val="22"/>
-        </w:rPr>
-        <w:t>Mountain View, CA</w:t>
-      </w:r>
-      <w:r>
-        <w:rPr>
-          <w:rFonts w:ascii="Cambria" w:hAnsi="Cambria"/>
-          <w:b w:val="false"/>
-          <w:i/>
-          <w:color w:val="000000"/>
-          <w:sz w:val="22"/>
-        </w:rPr>
-        <w:t xml:space="preserve"> </w:t>
-      </w:r>
-      <w:r>
-        <w:rPr>
-          <w:rFonts w:ascii="Cambria" w:hAnsi="Cambria"/>
-          <w:b w:val="false"/>
-          <w:i/>
-          <w:color w:val="000000"/>
-          <w:sz w:val="22"/>
-        </w:rPr>
-        <w:t>-</w:t>
+        <w:t>—</w:t>
       </w:r>
       <w:r>
         <w:rPr>
@@ -552,6 +454,16 @@
         </w:rPr>
         <w:t xml:space="preserve"> 2013-01 to 2013-08</w:t>
       </w:r>
+      <w:r>
+        <w:rPr>
+          <w:rFonts w:ascii="Cambria" w:hAnsi="Cambria"/>
+          <w:b w:val="false"/>
+          <w:i w:val="false"/>
+          <w:color w:val="000000"/>
+          <w:sz w:val="22"/>
+        </w:rPr>
+        <w:t> </w:t>
+      </w:r>
     </w:p>
     <w:p>
       <w:pPr>
@@ -572,21 +484,22 @@
     </w:p>
     <w:p>
       <w:pPr>
+        <w:pStyle w:val="Heading1"/>
+        <w:spacing w:after="0"/>
+        <w:ind w:left="120"/>
+        <w:jc w:val="left"/>
+      </w:pPr>
+      <w:r>
+        <w:rPr>
+          <w:rFonts w:ascii="Cambria" w:hAnsi="Cambria"/>
+          <w:color w:val="000000"/>
+        </w:rPr>
+        <w:t>Projects</w:t>
+      </w:r>
+    </w:p>
+    <w:p>
+      <w:pPr>
         <w:pStyle w:val="Heading2"/>
-        <w:spacing w:after="0"/>
-        <w:ind w:left="120"/>
-        <w:jc w:val="left"/>
-      </w:pPr>
-      <w:r>
-        <w:rPr>
-          <w:rFonts w:ascii="Cambria" w:hAnsi="Cambria"/>
-          <w:color w:val="000000"/>
-        </w:rPr>
-        <w:t>Projects</w:t>
-      </w:r>
-    </w:p>
-    <w:p>
-      <w:pPr>
         <w:spacing w:after="0"/>
         <w:ind w:left="120"/>
         <w:jc w:val="left"/>
@@ -595,35 +508,81 @@
         <w:r>
           <w:rPr>
             <w:rFonts w:ascii="Cambria" w:hAnsi="Cambria"/>
-            <w:b w:val="false"/>
-            <w:i w:val="false"/>
             <w:color w:val="0000ff"/>
-            <w:sz w:val="22"/>
             <w:u w:val="single"/>
           </w:rPr>
-          <w:t/>
+          <w:t>Friday</w:t>
         </w:r>
+      </w:hyperlink>
+    </w:p>
+    <w:p>
+      <w:pPr>
+        <w:spacing w:after="0"/>
+        <w:ind w:left="120"/>
+        <w:jc w:val="left"/>
+      </w:pPr>
+      <w:r>
+        <w:rPr>
+          <w:rFonts w:ascii="Cambria" w:hAnsi="Cambria"/>
+          <w:b w:val="false"/>
+          <w:i/>
+          <w:color w:val="000000"/>
+          <w:sz w:val="22"/>
+        </w:rPr>
+        <w:t>2018-01 to present</w:t>
+      </w:r>
+      <w:r>
+        <w:rPr>
+          <w:rFonts w:ascii="Cambria" w:hAnsi="Cambria"/>
+          <w:b w:val="false"/>
+          <w:i w:val="false"/>
+          <w:color w:val="000000"/>
+          <w:sz w:val="22"/>
+        </w:rPr>
+        <w:t> </w:t>
+      </w:r>
+    </w:p>
+    <w:p>
+      <w:pPr>
+        <w:spacing w:after="0"/>
+        <w:ind w:left="120"/>
+        <w:jc w:val="left"/>
+      </w:pPr>
+      <w:r>
+        <w:rPr>
+          <w:rFonts w:ascii="Cambria" w:hAnsi="Cambria"/>
+          <w:b w:val="false"/>
+          <w:i w:val="false"/>
+          <w:color w:val="000000"/>
+          <w:sz w:val="22"/>
+        </w:rPr>
+        <w:t>A CLI for programatic access to my work journal in Dropbox Paper. It provides backup services and aggregates statistics for metrics that I track.</w:t>
+      </w:r>
+    </w:p>
+    <w:p>
+      <w:pPr>
+        <w:pStyle w:val="Heading2"/>
+        <w:spacing w:after="0"/>
+        <w:ind w:left="120"/>
+        <w:jc w:val="left"/>
+      </w:pPr>
+      <w:hyperlink r:id="rId11">
         <w:r>
           <w:rPr>
             <w:rFonts w:ascii="Cambria" w:hAnsi="Cambria"/>
-            <w:b/>
-            <w:i w:val="false"/>
             <w:color w:val="0000ff"/>
-            <w:sz w:val="22"/>
+            <w:u w:val="single"/>
           </w:rPr>
           <w:t>ComicGator</w:t>
         </w:r>
       </w:hyperlink>
-      <w:r>
-        <w:rPr>
-          <w:rFonts w:ascii="Cambria" w:hAnsi="Cambria"/>
-          <w:b w:val="false"/>
-          <w:i w:val="false"/>
-          <w:color w:val="000000"/>
-          <w:sz w:val="22"/>
-        </w:rPr>
-        <w:t xml:space="preserve"> </w:t>
-      </w:r>
+    </w:p>
+    <w:p>
+      <w:pPr>
+        <w:spacing w:after="0"/>
+        <w:ind w:left="120"/>
+        <w:jc w:val="left"/>
+      </w:pPr>
       <w:r>
         <w:rPr>
           <w:rFonts w:ascii="Cambria" w:hAnsi="Cambria"/>
@@ -633,6 +592,16 @@
           <w:sz w:val="22"/>
         </w:rPr>
         <w:t>2015-02 to present</w:t>
+      </w:r>
+      <w:r>
+        <w:rPr>
+          <w:rFonts w:ascii="Cambria" w:hAnsi="Cambria"/>
+          <w:b w:val="false"/>
+          <w:i w:val="false"/>
+          <w:color w:val="000000"/>
+          <w:sz w:val="22"/>
+        </w:rPr>
+        <w:t> </w:t>
       </w:r>
     </w:p>
     <w:p>
@@ -661,7 +630,7 @@
         <w:spacing w:after="0"/>
         <w:jc w:val="left"/>
       </w:pPr>
-      <w:hyperlink r:id="rId11">
+      <w:hyperlink r:id="rId12">
         <w:r>
           <w:rPr>
             <w:rFonts w:ascii="Cambria" w:hAnsi="Cambria"/>
@@ -682,40 +651,7 @@
           <w:color w:val="000000"/>
           <w:sz w:val="22"/>
         </w:rPr>
-        <w:t>: the comic database designed in PostgreSQL and organized by sqitch.</w:t>
-      </w:r>
-    </w:p>
-    <w:p>
-      <w:pPr>
-        <w:numPr>
-          <w:ilvl w:val="0"/>
-          <w:numId w:val="2"/>
-        </w:numPr>
-        <w:spacing w:after="0"/>
-        <w:jc w:val="left"/>
-      </w:pPr>
-      <w:hyperlink r:id="rId12">
-        <w:r>
-          <w:rPr>
-            <w:rFonts w:ascii="Cambria" w:hAnsi="Cambria"/>
-            <w:b w:val="false"/>
-            <w:i w:val="false"/>
-            <w:color w:val="0000ff"/>
-            <w:sz w:val="22"/>
-            <w:u w:val="single"/>
-          </w:rPr>
-          <w:t>Axon</w:t>
-        </w:r>
-      </w:hyperlink>
-      <w:r>
-        <w:rPr>
-          <w:rFonts w:ascii="Cambria" w:hAnsi="Cambria"/>
-          <w:b w:val="false"/>
-          <w:i w:val="false"/>
-          <w:color w:val="000000"/>
-          <w:sz w:val="22"/>
-        </w:rPr>
-        <w:t>: a web API implemented in Scala/Play.</w:t>
+        <w:t>: the comic database designed in PostgreSQL and organized by Sqitch.</w:t>
       </w:r>
     </w:p>
     <w:p>
@@ -753,35 +689,241 @@
     </w:p>
     <w:p>
       <w:pPr>
+        <w:pStyle w:val="Heading1"/>
+        <w:spacing w:after="0"/>
+        <w:ind w:left="120"/>
+        <w:jc w:val="left"/>
+      </w:pPr>
+      <w:r>
+        <w:rPr>
+          <w:rFonts w:ascii="Cambria" w:hAnsi="Cambria"/>
+          <w:color w:val="000000"/>
+        </w:rPr>
+        <w:t>Skills</w:t>
+      </w:r>
+    </w:p>
+    <w:p>
+      <w:pPr>
         <w:numPr>
           <w:ilvl w:val="0"/>
-          <w:numId w:val="2"/>
+          <w:numId w:val="3"/>
         </w:numPr>
         <w:spacing w:after="0"/>
         <w:jc w:val="left"/>
       </w:pPr>
+      <w:r>
+        <w:rPr>
+          <w:rFonts w:ascii="Cambria" w:hAnsi="Cambria"/>
+          <w:b/>
+          <w:i w:val="false"/>
+          <w:color w:val="000000"/>
+          <w:sz w:val="22"/>
+        </w:rPr>
+        <w:t xml:space="preserve">Design: </w:t>
+      </w:r>
+      <w:r>
+        <w:rPr>
+          <w:rFonts w:ascii="Cambria" w:hAnsi="Cambria"/>
+          <w:b w:val="false"/>
+          <w:i w:val="false"/>
+          <w:color w:val="000000"/>
+          <w:sz w:val="22"/>
+        </w:rPr>
+        <w:t>Proficient in web APIs with REST and RPC. Knowledgeable in data pipelines with Jenkins, and Airflow.</w:t>
+      </w:r>
+    </w:p>
+    <w:p>
+      <w:pPr>
+        <w:numPr>
+          <w:ilvl w:val="0"/>
+          <w:numId w:val="3"/>
+        </w:numPr>
+        <w:spacing w:after="0"/>
+        <w:jc w:val="left"/>
+      </w:pPr>
+      <w:r>
+        <w:rPr>
+          <w:rFonts w:ascii="Cambria" w:hAnsi="Cambria"/>
+          <w:b/>
+          <w:i w:val="false"/>
+          <w:color w:val="000000"/>
+          <w:sz w:val="22"/>
+        </w:rPr>
+        <w:t>Languages:</w:t>
+      </w:r>
+      <w:r>
+        <w:rPr>
+          <w:rFonts w:ascii="Cambria" w:hAnsi="Cambria"/>
+          <w:b w:val="false"/>
+          <w:i w:val="false"/>
+          <w:color w:val="000000"/>
+          <w:sz w:val="22"/>
+        </w:rPr>
+        <w:t xml:space="preserve"> Proficient in Scala and Python. Basic in Golang, and Javascript.</w:t>
+      </w:r>
+    </w:p>
+    <w:p>
+      <w:pPr>
+        <w:numPr>
+          <w:ilvl w:val="0"/>
+          <w:numId w:val="3"/>
+        </w:numPr>
+        <w:spacing w:after="0"/>
+        <w:jc w:val="left"/>
+      </w:pPr>
+      <w:r>
+        <w:rPr>
+          <w:rFonts w:ascii="Cambria" w:hAnsi="Cambria"/>
+          <w:b/>
+          <w:i w:val="false"/>
+          <w:color w:val="000000"/>
+          <w:sz w:val="22"/>
+        </w:rPr>
+        <w:t>Tools:</w:t>
+      </w:r>
+      <w:r>
+        <w:rPr>
+          <w:rFonts w:ascii="Cambria" w:hAnsi="Cambria"/>
+          <w:b w:val="false"/>
+          <w:i w:val="false"/>
+          <w:color w:val="000000"/>
+          <w:sz w:val="22"/>
+        </w:rPr>
+        <w:t xml:space="preserve"> Proficient in Linux, Git, Spinnaker, Docker and AWS. Knowledgeable in Kubernetes, and Google Cloud.</w:t>
+      </w:r>
+    </w:p>
+    <w:p>
+      <w:pPr>
+        <w:numPr>
+          <w:ilvl w:val="0"/>
+          <w:numId w:val="3"/>
+        </w:numPr>
+        <w:spacing w:after="0"/>
+        <w:jc w:val="left"/>
+      </w:pPr>
+      <w:r>
+        <w:rPr>
+          <w:rFonts w:ascii="Cambria" w:hAnsi="Cambria"/>
+          <w:b/>
+          <w:i w:val="false"/>
+          <w:color w:val="000000"/>
+          <w:sz w:val="22"/>
+        </w:rPr>
+        <w:t>Databases:</w:t>
+      </w:r>
+      <w:r>
+        <w:rPr>
+          <w:rFonts w:ascii="Cambria" w:hAnsi="Cambria"/>
+          <w:b w:val="false"/>
+          <w:i w:val="false"/>
+          <w:color w:val="000000"/>
+          <w:sz w:val="22"/>
+        </w:rPr>
+        <w:t xml:space="preserve"> Proficient in MySQL, PostgreSQL, and Redshift. Knowledgeable in Redis, Mongo, Hive, and Elasticsearch.</w:t>
+      </w:r>
+    </w:p>
+    <w:p>
+      <w:pPr>
+        <w:pStyle w:val="Heading1"/>
+        <w:spacing w:after="0"/>
+        <w:ind w:left="120"/>
+        <w:jc w:val="left"/>
+      </w:pPr>
+      <w:r>
+        <w:rPr>
+          <w:rFonts w:ascii="Cambria" w:hAnsi="Cambria"/>
+          <w:color w:val="000000"/>
+        </w:rPr>
+        <w:t>Education</w:t>
+      </w:r>
+    </w:p>
+    <w:p>
+      <w:pPr>
+        <w:pStyle w:val="Heading2"/>
+        <w:spacing w:after="0"/>
+        <w:ind w:left="120"/>
+        <w:jc w:val="left"/>
+      </w:pPr>
+      <w:r>
+        <w:rPr>
+          <w:rFonts w:ascii="Cambria" w:hAnsi="Cambria"/>
+          <w:color w:val="000000"/>
+        </w:rPr>
+        <w:t xml:space="preserve">Alumnus, </w:t>
+      </w:r>
       <w:hyperlink r:id="rId14">
         <w:r>
           <w:rPr>
             <w:rFonts w:ascii="Cambria" w:hAnsi="Cambria"/>
-            <w:b w:val="false"/>
-            <w:i w:val="false"/>
             <w:color w:val="0000ff"/>
-            <w:sz w:val="22"/>
             <w:u w:val="single"/>
           </w:rPr>
-          <w:t>Morel</w:t>
+          <w:t>Recurse Center</w:t>
         </w:r>
       </w:hyperlink>
-      <w:r>
-        <w:rPr>
-          <w:rFonts w:ascii="Cambria" w:hAnsi="Cambria"/>
-          <w:b w:val="false"/>
-          <w:i w:val="false"/>
-          <w:color w:val="000000"/>
-          <w:sz w:val="22"/>
-        </w:rPr>
-        <w:t>: a web app for configuring feeds written with Elm.</w:t>
+    </w:p>
+    <w:p>
+      <w:pPr>
+        <w:spacing w:after="0"/>
+        <w:ind w:left="120"/>
+        <w:jc w:val="left"/>
+      </w:pPr>
+      <w:r>
+        <w:rPr>
+          <w:rFonts w:ascii="Cambria" w:hAnsi="Cambria"/>
+          <w:b w:val="false"/>
+          <w:i/>
+          <w:color w:val="000000"/>
+          <w:sz w:val="22"/>
+        </w:rPr>
+        <w:t>Manhattan, NY</w:t>
+      </w:r>
+      <w:r>
+        <w:rPr>
+          <w:rFonts w:ascii="Cambria" w:hAnsi="Cambria"/>
+          <w:b w:val="false"/>
+          <w:i/>
+          <w:color w:val="000000"/>
+          <w:sz w:val="22"/>
+        </w:rPr>
+        <w:t xml:space="preserve"> </w:t>
+      </w:r>
+      <w:r>
+        <w:rPr>
+          <w:rFonts w:ascii="Cambria" w:hAnsi="Cambria"/>
+          <w:b w:val="false"/>
+          <w:i/>
+          <w:color w:val="000000"/>
+          <w:sz w:val="22"/>
+        </w:rPr>
+        <w:t>—</w:t>
+      </w:r>
+      <w:r>
+        <w:rPr>
+          <w:rFonts w:ascii="Cambria" w:hAnsi="Cambria"/>
+          <w:b w:val="false"/>
+          <w:i/>
+          <w:color w:val="000000"/>
+          <w:sz w:val="22"/>
+        </w:rPr>
+        <w:t xml:space="preserve"> 2015-02 to 2015-05</w:t>
+      </w:r>
+    </w:p>
+    <w:p>
+      <w:pPr>
+        <w:spacing w:after="0"/>
+        <w:ind w:left="120"/>
+        <w:jc w:val="left"/>
+      </w:pPr>
+      <w:r>
+        <w:rPr>
+          <w:rFonts w:ascii="Cambria" w:hAnsi="Cambria"/>
+          <w:b w:val="false"/>
+          <w:i w:val="false"/>
+          <w:color w:val="000000"/>
+          <w:sz w:val="22"/>
+        </w:rPr>
+        <w:t>A self-directed educational retreat for software developers. While there I started my favorite side project Comic Gator, powered up on Scala, and explored the beauty and quirkiness that is PostgreSQL.</w:t>
       </w:r>
     </w:p>
     <w:p>
@@ -796,157 +938,64 @@
           <w:rFonts w:ascii="Cambria" w:hAnsi="Cambria"/>
           <w:color w:val="000000"/>
         </w:rPr>
-        <w:t>Skills</w:t>
-      </w:r>
-    </w:p>
-    <w:p>
-      <w:pPr>
-        <w:spacing w:after="0"/>
-        <w:ind w:left="120"/>
-        <w:jc w:val="left"/>
-      </w:pPr>
-      <w:r>
-        <w:rPr>
-          <w:rFonts w:ascii="Cambria" w:hAnsi="Cambria"/>
-          <w:b/>
-          <w:i w:val="false"/>
-          <w:color w:val="000000"/>
-          <w:sz w:val="22"/>
-        </w:rPr>
-        <w:t>Design:</w:t>
-      </w:r>
-      <w:r>
-        <w:rPr>
-          <w:rFonts w:ascii="Cambria" w:hAnsi="Cambria"/>
-          <w:b w:val="false"/>
-          <w:i w:val="false"/>
-          <w:color w:val="000000"/>
-          <w:sz w:val="22"/>
-        </w:rPr>
-        <w:t xml:space="preserve"> Proficient in web APIs with REST and RPC. Knowledgeable in data pipelines with Jenkins and Airflow.</w:t>
-      </w:r>
-    </w:p>
-    <w:p>
-      <w:pPr>
-        <w:spacing w:after="0"/>
-        <w:ind w:left="120"/>
-        <w:jc w:val="left"/>
-      </w:pPr>
-      <w:r>
-        <w:rPr>
-          <w:rFonts w:ascii="Cambria" w:hAnsi="Cambria"/>
-          <w:b/>
-          <w:i w:val="false"/>
-          <w:color w:val="000000"/>
-          <w:sz w:val="22"/>
-        </w:rPr>
-        <w:t>Languages:</w:t>
-      </w:r>
-      <w:r>
-        <w:rPr>
-          <w:rFonts w:ascii="Cambria" w:hAnsi="Cambria"/>
-          <w:b w:val="false"/>
-          <w:i w:val="false"/>
-          <w:color w:val="000000"/>
-          <w:sz w:val="22"/>
-        </w:rPr>
-        <w:t xml:space="preserve"> Proficient in Scala and Python. Basic in Javascript and Elm.</w:t>
-      </w:r>
-    </w:p>
-    <w:p>
-      <w:pPr>
-        <w:spacing w:after="0"/>
-        <w:ind w:left="120"/>
-        <w:jc w:val="left"/>
-      </w:pPr>
-      <w:r>
-        <w:rPr>
-          <w:rFonts w:ascii="Cambria" w:hAnsi="Cambria"/>
-          <w:b/>
-          <w:i w:val="false"/>
-          <w:color w:val="000000"/>
-          <w:sz w:val="22"/>
-        </w:rPr>
-        <w:t>Tools:</w:t>
-      </w:r>
-      <w:r>
-        <w:rPr>
-          <w:rFonts w:ascii="Cambria" w:hAnsi="Cambria"/>
-          <w:b w:val="false"/>
-          <w:i w:val="false"/>
-          <w:color w:val="000000"/>
-          <w:sz w:val="22"/>
-        </w:rPr>
-        <w:t xml:space="preserve"> Proficient in Linux, Git, Docker and AWS. Knowledgeable in Kubernetes and Google Cloud.</w:t>
-      </w:r>
-    </w:p>
-    <w:p>
-      <w:pPr>
-        <w:spacing w:after="0"/>
-        <w:ind w:left="120"/>
-        <w:jc w:val="left"/>
-      </w:pPr>
-      <w:r>
-        <w:rPr>
-          <w:rFonts w:ascii="Cambria" w:hAnsi="Cambria"/>
-          <w:b/>
-          <w:i w:val="false"/>
-          <w:color w:val="000000"/>
-          <w:sz w:val="22"/>
-        </w:rPr>
-        <w:t>Databases:</w:t>
-      </w:r>
-      <w:r>
-        <w:rPr>
-          <w:rFonts w:ascii="Cambria" w:hAnsi="Cambria"/>
-          <w:b w:val="false"/>
-          <w:i w:val="false"/>
-          <w:color w:val="000000"/>
-          <w:sz w:val="22"/>
-        </w:rPr>
-        <w:t xml:space="preserve"> Proficient in MySQL, PostgreSQL, and Redshift. Knowledgeable in Redis, Mongo, Hive, and Elasticsearch.</w:t>
-      </w:r>
-    </w:p>
-    <w:p>
-      <w:pPr>
-        <w:pStyle w:val="Heading2"/>
-        <w:spacing w:after="0"/>
-        <w:ind w:left="120"/>
-        <w:jc w:val="left"/>
-      </w:pPr>
-      <w:r>
-        <w:rPr>
-          <w:rFonts w:ascii="Cambria" w:hAnsi="Cambria"/>
-          <w:color w:val="000000"/>
-        </w:rPr>
-        <w:t>Education</w:t>
-      </w:r>
-    </w:p>
-    <w:p>
-      <w:pPr>
-        <w:spacing w:after="0"/>
-        <w:ind w:left="120"/>
-        <w:jc w:val="left"/>
-      </w:pPr>
-      <w:r>
-        <w:rPr>
-          <w:rFonts w:ascii="Cambria" w:hAnsi="Cambria"/>
-          <w:b/>
-          <w:i w:val="false"/>
-          <w:color w:val="000000"/>
-          <w:sz w:val="22"/>
-        </w:rPr>
-        <w:t>University of California, Santa Cruz</w:t>
-      </w:r>
-      <w:r>
-        <w:rPr>
-          <w:rFonts w:ascii="Cambria" w:hAnsi="Cambria"/>
-          <w:b w:val="false"/>
-          <w:i w:val="false"/>
+        <w:t>University of California</w:t>
+      </w:r>
+    </w:p>
+    <w:p>
+      <w:pPr>
+        <w:spacing w:after="0"/>
+        <w:ind w:left="120"/>
+        <w:jc w:val="left"/>
+      </w:pPr>
+      <w:r>
+        <w:rPr>
+          <w:rFonts w:ascii="Cambria" w:hAnsi="Cambria"/>
+          <w:b w:val="false"/>
+          <w:i/>
+          <w:color w:val="000000"/>
+          <w:sz w:val="22"/>
+        </w:rPr>
+        <w:t>Santa Cruz, CA</w:t>
+      </w:r>
+      <w:r>
+        <w:rPr>
+          <w:rFonts w:ascii="Cambria" w:hAnsi="Cambria"/>
+          <w:b w:val="false"/>
+          <w:i/>
+          <w:color w:val="000000"/>
+          <w:sz w:val="22"/>
+        </w:rPr>
+        <w:t xml:space="preserve"> </w:t>
+      </w:r>
+      <w:r>
+        <w:rPr>
+          <w:rFonts w:ascii="Cambria" w:hAnsi="Cambria"/>
+          <w:b w:val="false"/>
+          <w:i/>
+          <w:color w:val="000000"/>
+          <w:sz w:val="22"/>
+        </w:rPr>
+        <w:t>—</w:t>
+      </w:r>
+      <w:r>
+        <w:rPr>
+          <w:rFonts w:ascii="Cambria" w:hAnsi="Cambria"/>
+          <w:b w:val="false"/>
+          <w:i/>
           <w:color w:val="000000"/>
           <w:sz w:val="22"/>
         </w:rPr>
         <w:t xml:space="preserve"> 2009</w:t>
+      </w:r>
+      <w:r>
+        <w:rPr>
+          <w:rFonts w:ascii="Cambria" w:hAnsi="Cambria"/>
+          <w:b w:val="false"/>
+          <w:i w:val="false"/>
+          <w:color w:val="000000"/>
+          <w:sz w:val="22"/>
+        </w:rPr>
+        <w:t> </w:t>
       </w:r>
     </w:p>
     <w:p>
@@ -1015,7 +1064,7 @@
 </file>
 
 <file path=word/numbering.xml><?xml version="1.0" encoding="utf-8"?>
-<w:numbering xmlns:w="http://schemas.openxmlformats.org/wordprocessingml/2006/main" xmlns:m="http://schemas.openxmlformats.org/officeDocument/2006/math" xmlns:r="http://schemas.openxmlformats.org/officeDocument/2006/relationships" xmlns:w14="http://schemas.microsoft.com/office/word/2010/wordml" xmlns:wp="http://schemas.openxmlformats.org/drawingml/2006/wordprocessingDrawing" xmlns:a="http://schemas.openxmlformats.org/drawingml/2006/main" xmlns:wp14="http://schemas.microsoft.com/office/word/2010/wordprocessingDrawing" xmlns:w15="http://schemas.microsoft.com/office/word/2012/wordml" xmlns:mc="http://schemas.openxmlformats.org/markup-compatibility/2006" xmlns:sl="http://schemas.openxmlformats.org/schemaLibrary/2006/main" xmlns:wne="http://schemas.microsoft.com/office/word/2006/wordml" xmlns:c="http://schemas.openxmlformats.org/drawingml/2006/chart" xmlns:cdr="http://schemas.openxmlformats.org/drawingml/2006/chartDrawing" xmlns:c14="http://schemas.microsoft.com/office/drawing/2007/8/2/chart" xmlns:dgm="http://schemas.openxmlformats.org/drawingml/2006/diagram" xmlns:pic="http://schemas.openxmlformats.org/drawingml/2006/picture" xmlns:xdr="http://schemas.openxmlformats.org/drawingml/2006/spreadsheetDrawing" xmlns:dsp="http://schemas.microsoft.com/office/drawing/2008/diagram" xmlns:v="urn:schemas-microsoft-com:vml" xmlns:o="urn:schemas-microsoft-com:office:office" xmlns:xvml="urn:schemas-microsoft-com:office:excel" xmlns:w10="urn:schemas-microsoft-com:office:word" xmlns:pvml="urn:schemas-microsoft-com:office:powerpoint" xmlns:cppr="http://schemas.microsoft.com/office/2006/coverPageProps" xmlns:odx="http://opendope.org/xpaths" xmlns:odc="http://opendope.org/conditions" xmlns:odq="http://opendope.org/questions" xmlns:oda="http://opendope.org/answers" xmlns:odi="http://opendope.org/components" xmlns:odgm="http://opendope.org/SmartArt/DataHierarchy" xmlns:b="http://schemas.openxmlformats.org/officeDocument/2006/bibliography" xmlns:w16se="http://schemas.microsoft.com/office/word/2015/wordml/symex" xmlns:w16cid="http://schemas.microsoft.com/office/word/2016/wordml/cid" xmlns:wetp="http://schemas.microsoft.com/office/webextensions/taskpanes/2010/11" xmlns:we="http://schemas.microsoft.com/office/webextensions/webextension/2010/11" xmlns:comp="http://schemas.openxmlformats.org/drawingml/2006/compatibility" xmlns:lc="http://schemas.openxmlformats.org/drawingml/2006/lockedCanvas">
+<w:numbering xmlns:w="http://schemas.openxmlformats.org/wordprocessingml/2006/main" xmlns:m="http://schemas.openxmlformats.org/officeDocument/2006/math" xmlns:r="http://schemas.openxmlformats.org/officeDocument/2006/relationships" xmlns:w14="http://schemas.microsoft.com/office/word/2010/wordml" xmlns:wp="http://schemas.openxmlformats.org/drawingml/2006/wordprocessingDrawing" xmlns:a="http://schemas.openxmlformats.org/drawingml/2006/main" xmlns:wp14="http://schemas.microsoft.com/office/word/2010/wordprocessingDrawing" xmlns:w15="http://schemas.microsoft.com/office/word/2012/wordml" xmlns:mc="http://schemas.openxmlformats.org/markup-compatibility/2006" xmlns:sl="http://schemas.openxmlformats.org/schemaLibrary/2006/main" xmlns:wne="http://schemas.microsoft.com/office/word/2006/wordml" xmlns:c="http://schemas.openxmlformats.org/drawingml/2006/chart" xmlns:cdr="http://schemas.openxmlformats.org/drawingml/2006/chartDrawing" xmlns:c14="http://schemas.microsoft.com/office/drawing/2007/8/2/chart" xmlns:dgm="http://schemas.openxmlformats.org/drawingml/2006/diagram" xmlns:pic="http://schemas.openxmlformats.org/drawingml/2006/picture" xmlns:xdr="http://schemas.openxmlformats.org/drawingml/2006/spreadsheetDrawing" xmlns:dsp="http://schemas.microsoft.com/office/drawing/2008/diagram" xmlns:xvml="urn:schemas-microsoft-com:office:excel" xmlns:o="urn:schemas-microsoft-com:office:office" xmlns:v="urn:schemas-microsoft-com:vml" xmlns:w10="urn:schemas-microsoft-com:office:word" xmlns:pvml="urn:schemas-microsoft-com:office:powerpoint" xmlns:cppr="http://schemas.microsoft.com/office/2006/coverPageProps" xmlns:odx="http://opendope.org/xpaths" xmlns:odc="http://opendope.org/conditions" xmlns:odq="http://opendope.org/questions" xmlns:oda="http://opendope.org/answers" xmlns:odi="http://opendope.org/components" xmlns:odgm="http://opendope.org/SmartArt/DataHierarchy" xmlns:b="http://schemas.openxmlformats.org/officeDocument/2006/bibliography" xmlns:w16se="http://schemas.microsoft.com/office/word/2015/wordml/symex" xmlns:w16cid="http://schemas.microsoft.com/office/word/2016/wordml/cid" xmlns:wetp="http://schemas.microsoft.com/office/webextensions/taskpanes/2010/11" xmlns:we="http://schemas.microsoft.com/office/webextensions/webextension/2010/11" xmlns:comp="http://schemas.openxmlformats.org/drawingml/2006/compatibility" xmlns:lc="http://schemas.openxmlformats.org/drawingml/2006/lockedCanvas">
   <w:abstractNum w:abstractNumId="1">
     <w:multiLevelType w:val="multilevel"/>
     <w:lvl w:ilvl="0">
@@ -1046,17 +1095,35 @@
       </w:rPr>
     </w:lvl>
   </w:abstractNum>
+  <w:abstractNum w:abstractNumId="3">
+    <w:multiLevelType w:val="multilevel"/>
+    <w:lvl w:ilvl="0">
+      <w:start w:val="1"/>
+      <w:numFmt w:val="bullet"/>
+      <w:lvlText w:val=""/>
+      <w:lvlJc w:val="left"/>
+      <w:pPr>
+        <w:ind w:left="960" w:hanging="360"/>
+      </w:pPr>
+      <w:rPr>
+        <w:rFonts w:hint="default" w:ascii="Symbol" w:hAnsi="Symbol"/>
+      </w:rPr>
+    </w:lvl>
+  </w:abstractNum>
   <w:num w:numId="1">
     <w:abstractNumId w:val="1"/>
   </w:num>
   <w:num w:numId="2">
     <w:abstractNumId w:val="2"/>
   </w:num>
+  <w:num w:numId="3">
+    <w:abstractNumId w:val="3"/>
+  </w:num>
 </w:numbering>
 </file>
 
 <file path=word/styles.xml><?xml version="1.0" encoding="utf-8"?>
-<w:styles xmlns:w="http://schemas.openxmlformats.org/wordprocessingml/2006/main" xmlns:m="http://schemas.openxmlformats.org/officeDocument/2006/math" xmlns:r="http://schemas.openxmlformats.org/officeDocument/2006/relationships" xmlns:w14="http://schemas.microsoft.com/office/word/2010/wordml" xmlns:wp="http://schemas.openxmlformats.org/drawingml/2006/wordprocessingDrawing" xmlns:a="http://schemas.openxmlformats.org/drawingml/2006/main" xmlns:wp14="http://schemas.microsoft.com/office/word/2010/wordprocessingDrawing" xmlns:w15="http://schemas.microsoft.com/office/word/2012/wordml" xmlns:mc="http://schemas.openxmlformats.org/markup-compatibility/2006" xmlns:sl="http://schemas.openxmlformats.org/schemaLibrary/2006/main" xmlns:wne="http://schemas.microsoft.com/office/word/2006/wordml" xmlns:c="http://schemas.openxmlformats.org/drawingml/2006/chart" xmlns:cdr="http://schemas.openxmlformats.org/drawingml/2006/chartDrawing" xmlns:c14="http://schemas.microsoft.com/office/drawing/2007/8/2/chart" xmlns:dgm="http://schemas.openxmlformats.org/drawingml/2006/diagram" xmlns:pic="http://schemas.openxmlformats.org/drawingml/2006/picture" xmlns:xdr="http://schemas.openxmlformats.org/drawingml/2006/spreadsheetDrawing" xmlns:dsp="http://schemas.microsoft.com/office/drawing/2008/diagram" xmlns:v="urn:schemas-microsoft-com:vml" xmlns:o="urn:schemas-microsoft-com:office:office" xmlns:xvml="urn:schemas-microsoft-com:office:excel" xmlns:w10="urn:schemas-microsoft-com:office:word" xmlns:pvml="urn:schemas-microsoft-com:office:powerpoint" xmlns:cppr="http://schemas.microsoft.com/office/2006/coverPageProps" xmlns:odx="http://opendope.org/xpaths" xmlns:odc="http://opendope.org/conditions" xmlns:odq="http://opendope.org/questions" xmlns:oda="http://opendope.org/answers" xmlns:odi="http://opendope.org/components" xmlns:odgm="http://opendope.org/SmartArt/DataHierarchy" xmlns:b="http://schemas.openxmlformats.org/officeDocument/2006/bibliography" xmlns:w16se="http://schemas.microsoft.com/office/word/2015/wordml/symex" xmlns:w16cid="http://schemas.microsoft.com/office/word/2016/wordml/cid" xmlns:wetp="http://schemas.microsoft.com/office/webextensions/taskpanes/2010/11" xmlns:we="http://schemas.microsoft.com/office/webextensions/webextension/2010/11" xmlns:comp="http://schemas.openxmlformats.org/drawingml/2006/compatibility" xmlns:lc="http://schemas.openxmlformats.org/drawingml/2006/lockedCanvas">
+<w:styles xmlns:w="http://schemas.openxmlformats.org/wordprocessingml/2006/main" xmlns:m="http://schemas.openxmlformats.org/officeDocument/2006/math" xmlns:r="http://schemas.openxmlformats.org/officeDocument/2006/relationships" xmlns:w14="http://schemas.microsoft.com/office/word/2010/wordml" xmlns:wp="http://schemas.openxmlformats.org/drawingml/2006/wordprocessingDrawing" xmlns:a="http://schemas.openxmlformats.org/drawingml/2006/main" xmlns:wp14="http://schemas.microsoft.com/office/word/2010/wordprocessingDrawing" xmlns:w15="http://schemas.microsoft.com/office/word/2012/wordml" xmlns:mc="http://schemas.openxmlformats.org/markup-compatibility/2006" xmlns:sl="http://schemas.openxmlformats.org/schemaLibrary/2006/main" xmlns:wne="http://schemas.microsoft.com/office/word/2006/wordml" xmlns:c="http://schemas.openxmlformats.org/drawingml/2006/chart" xmlns:cdr="http://schemas.openxmlformats.org/drawingml/2006/chartDrawing" xmlns:c14="http://schemas.microsoft.com/office/drawing/2007/8/2/chart" xmlns:dgm="http://schemas.openxmlformats.org/drawingml/2006/diagram" xmlns:pic="http://schemas.openxmlformats.org/drawingml/2006/picture" xmlns:xdr="http://schemas.openxmlformats.org/drawingml/2006/spreadsheetDrawing" xmlns:dsp="http://schemas.microsoft.com/office/drawing/2008/diagram" xmlns:xvml="urn:schemas-microsoft-com:office:excel" xmlns:o="urn:schemas-microsoft-com:office:office" xmlns:v="urn:schemas-microsoft-com:vml" xmlns:w10="urn:schemas-microsoft-com:office:word" xmlns:pvml="urn:schemas-microsoft-com:office:powerpoint" xmlns:cppr="http://schemas.microsoft.com/office/2006/coverPageProps" xmlns:odx="http://opendope.org/xpaths" xmlns:odc="http://opendope.org/conditions" xmlns:odq="http://opendope.org/questions" xmlns:oda="http://opendope.org/answers" xmlns:odi="http://opendope.org/components" xmlns:odgm="http://opendope.org/SmartArt/DataHierarchy" xmlns:b="http://schemas.openxmlformats.org/officeDocument/2006/bibliography" xmlns:w16se="http://schemas.microsoft.com/office/word/2015/wordml/symex" xmlns:w16cid="http://schemas.microsoft.com/office/word/2016/wordml/cid" xmlns:wetp="http://schemas.microsoft.com/office/webextensions/taskpanes/2010/11" xmlns:we="http://schemas.microsoft.com/office/webextensions/webextension/2010/11" xmlns:comp="http://schemas.openxmlformats.org/drawingml/2006/compatibility" xmlns:lc="http://schemas.openxmlformats.org/drawingml/2006/lockedCanvas">
   <w:docDefaults>
     <w:rPrDefault>
       <w:rPr>

</xml_diff>